<commit_message>
Edit paper in 2D Object Detection: RCNN_CVPR_2014!
</commit_message>
<xml_diff>
--- a/2. 2D Object Detection/2-02. [T] RCNN_CVPR_2014.docx
+++ b/2. 2D Object Detection/2-02. [T] RCNN_CVPR_2014.docx
@@ -136,8 +136,6 @@
         </w:rPr>
         <w:t>(CVPR)</w:t>
       </w:r>
-      <w:bookmarkStart w:id="0" w:name="_GoBack"/>
-      <w:bookmarkEnd w:id="0"/>
       <w:r>
         <w:rPr>
           <w:rFonts w:ascii="Times New Roman" w:eastAsia="宋体" w:hAnsi="Times New Roman" w:cs="Times New Roman"/>
@@ -3858,7 +3856,7 @@
                 <w:rFonts w:ascii="Times New Roman" w:eastAsia="宋体" w:hAnsi="Times New Roman" w:cs="Times New Roman"/>
                 <w:kern w:val="0"/>
               </w:rPr>
-              <w:t>23</w:t>
+              <w:t>[1]</w:t>
             </w:r>
             <w:r>
               <w:rPr>
@@ -3872,14 +3870,14 @@
                 <w:rFonts w:ascii="Times New Roman" w:eastAsia="宋体" w:hAnsi="Times New Roman" w:cs="Times New Roman"/>
                 <w:kern w:val="0"/>
               </w:rPr>
-              <w:t>16</w:t>
-            </w:r>
-            <w:r>
-              <w:rPr>
-                <w:rFonts w:ascii="Times New Roman" w:eastAsia="宋体" w:hAnsi="Times New Roman" w:cs="Times New Roman"/>
-                <w:kern w:val="0"/>
-              </w:rPr>
-              <w:t>，类别</w:t>
+              <w:t>[34]</w:t>
+            </w:r>
+            <w:r>
+              <w:rPr>
+                <w:rFonts w:ascii="Times New Roman" w:eastAsia="宋体" w:hAnsi="Times New Roman" w:cs="Times New Roman"/>
+                <w:kern w:val="0"/>
+              </w:rPr>
+              <w:t>，类</w:t>
             </w:r>
             <w:r>
               <w:rPr>
@@ -3887,14 +3885,14 @@
                 <w:kern w:val="0"/>
               </w:rPr>
               <w:lastRenderedPageBreak/>
-              <w:t>无关对象提议</w:t>
-            </w:r>
-            <w:r>
-              <w:rPr>
-                <w:rFonts w:ascii="Times New Roman" w:eastAsia="宋体" w:hAnsi="Times New Roman" w:cs="Times New Roman"/>
-                <w:kern w:val="0"/>
-              </w:rPr>
-              <w:t>24</w:t>
+              <w:t>别无关对象提议</w:t>
+            </w:r>
+            <w:r>
+              <w:rPr>
+                <w:rFonts w:ascii="Times New Roman" w:eastAsia="宋体" w:hAnsi="Times New Roman" w:cs="Times New Roman"/>
+                <w:kern w:val="0"/>
+              </w:rPr>
+              <w:t>[12]</w:t>
             </w:r>
             <w:r>
               <w:rPr>
@@ -3908,7 +3906,21 @@
                 <w:rFonts w:ascii="Times New Roman" w:eastAsia="宋体" w:hAnsi="Times New Roman" w:cs="Times New Roman"/>
                 <w:kern w:val="0"/>
               </w:rPr>
-              <w:t>(CPMC)17</w:t>
+              <w:t>(CPMC)</w:t>
+            </w:r>
+            <w:r>
+              <w:rPr>
+                <w:rFonts w:ascii="Times New Roman" w:eastAsia="宋体" w:hAnsi="Times New Roman" w:cs="Times New Roman"/>
+                <w:kern w:val="0"/>
+              </w:rPr>
+              <w:t xml:space="preserve"> </w:t>
+            </w:r>
+            <w:r>
+              <w:rPr>
+                <w:rFonts w:ascii="Times New Roman" w:eastAsia="宋体" w:hAnsi="Times New Roman" w:cs="Times New Roman"/>
+                <w:kern w:val="0"/>
+              </w:rPr>
+              <w:t>[5]</w:t>
             </w:r>
             <w:r>
               <w:rPr>
@@ -3922,7 +3934,7 @@
                 <w:rFonts w:ascii="Times New Roman" w:eastAsia="宋体" w:hAnsi="Times New Roman" w:cs="Times New Roman"/>
                 <w:kern w:val="0"/>
               </w:rPr>
-              <w:t>25</w:t>
+              <w:t>[3]</w:t>
             </w:r>
             <w:r>
               <w:rPr>
@@ -3950,7 +3962,7 @@
                 <w:rFonts w:ascii="Times New Roman" w:eastAsia="宋体" w:hAnsi="Times New Roman" w:cs="Times New Roman"/>
                 <w:kern w:val="0"/>
               </w:rPr>
-              <w:t>26</w:t>
+              <w:t>[6]</w:t>
             </w:r>
             <w:r>
               <w:rPr>
@@ -4090,7 +4102,14 @@
                 <w:rFonts w:ascii="Times New Roman" w:eastAsia="宋体" w:hAnsi="Times New Roman" w:cs="Times New Roman"/>
                 <w:kern w:val="0"/>
               </w:rPr>
-              <w:t>等人</w:t>
+              <w:t>等人提出的</w:t>
+            </w:r>
+            <w:r>
+              <w:rPr>
+                <w:rFonts w:ascii="Times New Roman" w:eastAsia="宋体" w:hAnsi="Times New Roman" w:cs="Times New Roman"/>
+                <w:kern w:val="0"/>
+              </w:rPr>
+              <w:t>CNN</w:t>
             </w:r>
             <w:r>
               <w:rPr>
@@ -4101,7 +4120,7 @@
             </w:r>
             <w:r>
               <w:rPr>
-                <w:rFonts w:ascii="Times New Roman" w:eastAsia="宋体" w:hAnsi="Times New Roman" w:cs="Times New Roman"/>
+                <w:rFonts w:ascii="Times New Roman" w:eastAsia="宋体" w:hAnsi="Times New Roman" w:cs="Times New Roman" w:hint="eastAsia"/>
                 <w:kern w:val="0"/>
               </w:rPr>
               <w:t>3</w:t>
@@ -4118,20 +4137,6 @@
                 <w:rFonts w:ascii="Times New Roman" w:eastAsia="宋体" w:hAnsi="Times New Roman" w:cs="Times New Roman"/>
                 <w:kern w:val="0"/>
               </w:rPr>
-              <w:t>提出的</w:t>
-            </w:r>
-            <w:r>
-              <w:rPr>
-                <w:rFonts w:ascii="Times New Roman" w:eastAsia="宋体" w:hAnsi="Times New Roman" w:cs="Times New Roman"/>
-                <w:kern w:val="0"/>
-              </w:rPr>
-              <w:t>CNN</w:t>
-            </w:r>
-            <w:r>
-              <w:rPr>
-                <w:rFonts w:ascii="Times New Roman" w:eastAsia="宋体" w:hAnsi="Times New Roman" w:cs="Times New Roman"/>
-                <w:kern w:val="0"/>
-              </w:rPr>
               <w:t>的</w:t>
             </w:r>
             <w:r>
@@ -4139,14 +4144,51 @@
                 <w:rFonts w:ascii="Times New Roman" w:eastAsia="宋体" w:hAnsi="Times New Roman" w:cs="Times New Roman"/>
                 <w:kern w:val="0"/>
               </w:rPr>
-              <w:t>Caffe[22]</w:t>
-            </w:r>
-            <w:r>
-              <w:rPr>
-                <w:rFonts w:ascii="Times New Roman" w:eastAsia="宋体" w:hAnsi="Times New Roman" w:cs="Times New Roman"/>
-                <w:kern w:val="0"/>
-              </w:rPr>
-              <w:t>实现，从每个区域提案中提取</w:t>
+              <w:t>Caffe</w:t>
+            </w:r>
+            <w:r>
+              <w:rPr>
+                <w:rFonts w:ascii="Times New Roman" w:eastAsia="宋体" w:hAnsi="Times New Roman" w:cs="Times New Roman"/>
+                <w:kern w:val="0"/>
+              </w:rPr>
+              <w:t>实现</w:t>
+            </w:r>
+            <w:r>
+              <w:rPr>
+                <w:rFonts w:ascii="Times New Roman" w:eastAsia="宋体" w:hAnsi="Times New Roman" w:cs="Times New Roman" w:hint="eastAsia"/>
+                <w:kern w:val="0"/>
+              </w:rPr>
+              <w:t>(AlexNet)</w:t>
+            </w:r>
+            <w:bookmarkStart w:id="0" w:name="_GoBack"/>
+            <w:bookmarkEnd w:id="0"/>
+            <w:r>
+              <w:rPr>
+                <w:rFonts w:ascii="Times New Roman" w:eastAsia="宋体" w:hAnsi="Times New Roman" w:cs="Times New Roman"/>
+                <w:kern w:val="0"/>
+              </w:rPr>
+              <w:t>[2</w:t>
+            </w:r>
+            <w:r>
+              <w:rPr>
+                <w:rFonts w:ascii="Times New Roman" w:eastAsia="宋体" w:hAnsi="Times New Roman" w:cs="Times New Roman" w:hint="eastAsia"/>
+                <w:kern w:val="0"/>
+              </w:rPr>
+              <w:t>2</w:t>
+            </w:r>
+            <w:r>
+              <w:rPr>
+                <w:rFonts w:ascii="Times New Roman" w:eastAsia="宋体" w:hAnsi="Times New Roman" w:cs="Times New Roman"/>
+                <w:kern w:val="0"/>
+              </w:rPr>
+              <w:t>]</w:t>
+            </w:r>
+            <w:r>
+              <w:rPr>
+                <w:rFonts w:ascii="Times New Roman" w:eastAsia="宋体" w:hAnsi="Times New Roman" w:cs="Times New Roman"/>
+                <w:kern w:val="0"/>
+              </w:rPr>
+              <w:t>，从每个区域提案中提取</w:t>
             </w:r>
             <w:r>
               <w:rPr>
@@ -17217,7 +17259,7 @@
 </file>
 
 <file path=customXml/itemProps1.xml><?xml version="1.0" encoding="utf-8"?>
-<ds:datastoreItem xmlns:ds="http://schemas.openxmlformats.org/officeDocument/2006/customXml" ds:itemID="{7E7CF61A-6C0C-494A-9B8B-4808F7C6E162}">
+<ds:datastoreItem xmlns:ds="http://schemas.openxmlformats.org/officeDocument/2006/customXml" ds:itemID="{5970A196-B615-440E-AFAF-DBEE6C920E5C}">
   <ds:schemaRefs>
     <ds:schemaRef ds:uri="http://schemas.openxmlformats.org/officeDocument/2006/bibliography"/>
   </ds:schemaRefs>

</xml_diff>